<commit_message>
add class SingleTon for command Sql
</commit_message>
<xml_diff>
--- a/Danh_gia_ca_nhan.docx
+++ b/Danh_gia_ca_nhan.docx
@@ -122,8 +122,6 @@
         </w:rPr>
         <w:t>QUẢN LÝ BÁN HÀNG SỨC KHỎE &amp; SẮC ĐẸP</w:t>
       </w:r>
-      <w:bookmarkStart w:id="0" w:name="_GoBack"/>
-      <w:bookmarkEnd w:id="0"/>
     </w:p>
     <w:tbl>
       <w:tblPr>
@@ -490,76 +488,34 @@
               <w:rPr>
                 <w:rFonts w:ascii="Helvetica" w:hAnsi="Helvetica" w:cs="Helvetica"/>
               </w:rPr>
-              <w:t>+ Thiết kết giao diện tổng quan</w:t>
-            </w:r>
-          </w:p>
-          <w:p>
-            <w:pPr>
-              <w:rPr>
-                <w:rFonts w:ascii="Helvetica" w:hAnsi="Helvetica" w:cs="Helvetica"/>
-              </w:rPr>
-            </w:pPr>
-            <w:r>
-              <w:rPr>
-                <w:rFonts w:ascii="Helvetica" w:hAnsi="Helvetica" w:cs="Helvetica"/>
-              </w:rPr>
-              <w:t>+</w:t>
-            </w:r>
-            <w:r>
-              <w:rPr>
-                <w:rFonts w:ascii="Helvetica" w:hAnsi="Helvetica" w:cs="Helvetica"/>
-              </w:rPr>
-              <w:t xml:space="preserve"> thiết kế trang chủ</w:t>
-            </w:r>
-          </w:p>
-          <w:p>
-            <w:pPr>
-              <w:rPr>
-                <w:rFonts w:ascii="Helvetica" w:hAnsi="Helvetica" w:cs="Helvetica"/>
-              </w:rPr>
-            </w:pPr>
-            <w:r>
-              <w:rPr>
-                <w:rFonts w:ascii="Helvetica" w:hAnsi="Helvetica" w:cs="Helvetica"/>
-              </w:rPr>
-              <w:t>+</w:t>
-            </w:r>
-            <w:r>
-              <w:rPr>
-                <w:rFonts w:ascii="Helvetica" w:hAnsi="Helvetica" w:cs="Helvetica"/>
-              </w:rPr>
-              <w:t xml:space="preserve"> </w:t>
-            </w:r>
-            <w:r>
-              <w:rPr>
-                <w:rFonts w:ascii="Helvetica" w:hAnsi="Helvetica" w:cs="Helvetica"/>
-              </w:rPr>
-              <w:t>Thiết kế</w:t>
-            </w:r>
-            <w:r>
-              <w:rPr>
-                <w:rFonts w:ascii="Helvetica" w:hAnsi="Helvetica" w:cs="Helvetica"/>
-              </w:rPr>
-              <w:t xml:space="preserve"> form giỏ hàng</w:t>
-            </w:r>
-          </w:p>
-          <w:p>
-            <w:pPr>
-              <w:rPr>
-                <w:rFonts w:ascii="Helvetica" w:hAnsi="Helvetica" w:cs="Helvetica"/>
-              </w:rPr>
-            </w:pPr>
-            <w:r>
-              <w:rPr>
-                <w:rFonts w:ascii="Helvetica" w:hAnsi="Helvetica" w:cs="Helvetica"/>
-              </w:rPr>
-              <w:t xml:space="preserve">+ </w:t>
-            </w:r>
-            <w:r>
-              <w:rPr>
-                <w:rFonts w:ascii="Helvetica" w:hAnsi="Helvetica" w:cs="Helvetica"/>
-              </w:rPr>
-              <w:t>Thiết kế form thố</w:t>
+              <w:t>+ Thiết kế</w:t>
+            </w:r>
+            <w:r>
+              <w:rPr>
+                <w:rFonts w:ascii="Helvetica" w:hAnsi="Helvetica" w:cs="Helvetica"/>
+              </w:rPr>
+              <w:t>t form tổng quan, giỏ hàng, thống kê</w:t>
+            </w:r>
+            <w:r>
+              <w:rPr>
+                <w:rFonts w:ascii="Helvetica" w:hAnsi="Helvetica" w:cs="Helvetica"/>
+              </w:rPr>
+              <w:t>, đăng nhập.</w:t>
+            </w:r>
+            <w:bookmarkStart w:id="0" w:name="_GoBack"/>
+            <w:bookmarkEnd w:id="0"/>
+          </w:p>
+          <w:p>
+            <w:pPr>
+              <w:rPr>
+                <w:rFonts w:ascii="Helvetica" w:hAnsi="Helvetica" w:cs="Helvetica"/>
+              </w:rPr>
+            </w:pPr>
+            <w:r>
+              <w:rPr>
+                <w:rFonts w:ascii="Helvetica" w:hAnsi="Helvetica" w:cs="Helvetica"/>
+              </w:rPr>
+              <w:t>+ xử lí thố</w:t>
             </w:r>
             <w:r>
               <w:rPr>
@@ -567,24 +523,11 @@
               </w:rPr>
               <w:t>ng kê</w:t>
             </w:r>
-          </w:p>
-          <w:p>
-            <w:pPr>
-              <w:rPr>
-                <w:rFonts w:ascii="Helvetica" w:hAnsi="Helvetica" w:cs="Helvetica"/>
-              </w:rPr>
-            </w:pPr>
-            <w:r>
-              <w:rPr>
-                <w:rFonts w:ascii="Helvetica" w:hAnsi="Helvetica" w:cs="Helvetica"/>
-              </w:rPr>
-              <w:t>+ xử lí thố</w:t>
-            </w:r>
-            <w:r>
-              <w:rPr>
-                <w:rFonts w:ascii="Helvetica" w:hAnsi="Helvetica" w:cs="Helvetica"/>
-              </w:rPr>
-              <w:t>ng kê</w:t>
+            <w:r>
+              <w:rPr>
+                <w:rFonts w:ascii="Helvetica" w:hAnsi="Helvetica" w:cs="Helvetica"/>
+              </w:rPr>
+              <w:t xml:space="preserve"> (thống kê theo sản phẩm, thống kê khách hàng, thống kê dưới dạng đồ thị, xuất thống kê theo format của cửa hàng)</w:t>
             </w:r>
           </w:p>
           <w:p>
@@ -603,26 +546,13 @@
               <w:rPr>
                 <w:rFonts w:ascii="Helvetica" w:hAnsi="Helvetica" w:cs="Helvetica"/>
               </w:rPr>
-              <w:t xml:space="preserve"> lí giỏ hàng </w:t>
-            </w:r>
-            <w:r>
-              <w:rPr>
-                <w:rFonts w:ascii="Helvetica" w:hAnsi="Helvetica" w:cs="Helvetica"/>
-              </w:rPr>
-              <w:t>(in hóa đơn, thanh toán)</w:t>
-            </w:r>
-          </w:p>
-          <w:p>
-            <w:pPr>
-              <w:rPr>
-                <w:rFonts w:ascii="Helvetica" w:hAnsi="Helvetica" w:cs="Helvetica"/>
-              </w:rPr>
-            </w:pPr>
-            <w:r>
-              <w:rPr>
-                <w:rFonts w:ascii="Helvetica" w:hAnsi="Helvetica" w:cs="Helvetica"/>
-              </w:rPr>
-              <w:t>+ Thiết kế Form kho nhập hàng</w:t>
+              <w:t xml:space="preserve"> lí giỏ</w:t>
+            </w:r>
+            <w:r>
+              <w:rPr>
+                <w:rFonts w:ascii="Helvetica" w:hAnsi="Helvetica" w:cs="Helvetica"/>
+              </w:rPr>
+              <w:t xml:space="preserve"> hàng (thêm vào giỏ hàng, thanh toán momo hoặc tiền mặt)</w:t>
             </w:r>
           </w:p>
           <w:p>
@@ -926,24 +856,42 @@
               </w:rPr>
               <w:t>nhà cung cấp</w:t>
             </w:r>
-          </w:p>
-          <w:p>
-            <w:pPr>
-              <w:rPr>
-                <w:rFonts w:ascii="Helvetica" w:hAnsi="Helvetica" w:cs="Helvetica"/>
-              </w:rPr>
-            </w:pPr>
-            <w:r>
-              <w:rPr>
-                <w:rFonts w:ascii="Helvetica" w:hAnsi="Helvetica" w:cs="Helvetica"/>
-              </w:rPr>
-              <w:t xml:space="preserve">+ </w:t>
-            </w:r>
-            <w:r>
-              <w:rPr>
-                <w:rFonts w:ascii="Helvetica" w:hAnsi="Helvetica" w:cs="Helvetica"/>
-              </w:rPr>
-              <w:t>Thiết kế form sản phẩ</w:t>
+            <w:r>
+              <w:rPr>
+                <w:rFonts w:ascii="Helvetica" w:hAnsi="Helvetica" w:cs="Helvetica"/>
+              </w:rPr>
+              <w:t>, sản phẩm, hóa đơn</w:t>
+            </w:r>
+          </w:p>
+          <w:p>
+            <w:pPr>
+              <w:rPr>
+                <w:rFonts w:ascii="Helvetica" w:hAnsi="Helvetica" w:cs="Helvetica"/>
+              </w:rPr>
+            </w:pPr>
+            <w:r>
+              <w:rPr>
+                <w:rFonts w:ascii="Helvetica" w:hAnsi="Helvetica" w:cs="Helvetica"/>
+              </w:rPr>
+              <w:t>+ xử</w:t>
+            </w:r>
+            <w:r>
+              <w:rPr>
+                <w:rFonts w:ascii="Helvetica" w:hAnsi="Helvetica" w:cs="Helvetica"/>
+              </w:rPr>
+              <w:t xml:space="preserve"> lí form NCC</w:t>
+            </w:r>
+            <w:r>
+              <w:rPr>
+                <w:rFonts w:ascii="Helvetica" w:hAnsi="Helvetica" w:cs="Helvetica"/>
+              </w:rPr>
+              <w:t>/</w:t>
+            </w:r>
+            <w:r>
+              <w:rPr>
+                <w:rFonts w:ascii="Helvetica" w:hAnsi="Helvetica" w:cs="Helvetica"/>
+              </w:rPr>
+              <w:t>sản phẩ</w:t>
             </w:r>
             <w:r>
               <w:rPr>
@@ -951,81 +899,11 @@
               </w:rPr>
               <w:t>m</w:t>
             </w:r>
-          </w:p>
-          <w:p>
-            <w:pPr>
-              <w:rPr>
-                <w:rFonts w:ascii="Helvetica" w:hAnsi="Helvetica" w:cs="Helvetica"/>
-              </w:rPr>
-            </w:pPr>
-            <w:r>
-              <w:rPr>
-                <w:rFonts w:ascii="Helvetica" w:hAnsi="Helvetica" w:cs="Helvetica"/>
-              </w:rPr>
-              <w:t>+ Thiết kế form hóa đơn</w:t>
-            </w:r>
-          </w:p>
-          <w:p>
-            <w:pPr>
-              <w:rPr>
-                <w:rFonts w:ascii="Helvetica" w:hAnsi="Helvetica" w:cs="Helvetica"/>
-              </w:rPr>
-            </w:pPr>
-            <w:r>
-              <w:rPr>
-                <w:rFonts w:ascii="Helvetica" w:hAnsi="Helvetica" w:cs="Helvetica"/>
-              </w:rPr>
-              <w:t>+ xử</w:t>
-            </w:r>
-            <w:r>
-              <w:rPr>
-                <w:rFonts w:ascii="Helvetica" w:hAnsi="Helvetica" w:cs="Helvetica"/>
-              </w:rPr>
-              <w:t xml:space="preserve"> lí form NCC</w:t>
-            </w:r>
-          </w:p>
-          <w:p>
-            <w:pPr>
-              <w:rPr>
-                <w:rFonts w:ascii="Helvetica" w:hAnsi="Helvetica" w:cs="Helvetica"/>
-              </w:rPr>
-            </w:pPr>
-            <w:r>
-              <w:rPr>
-                <w:rFonts w:ascii="Helvetica" w:hAnsi="Helvetica" w:cs="Helvetica"/>
-              </w:rPr>
-              <w:t>+ xử lí sản phẩ</w:t>
-            </w:r>
-            <w:r>
-              <w:rPr>
-                <w:rFonts w:ascii="Helvetica" w:hAnsi="Helvetica" w:cs="Helvetica"/>
-              </w:rPr>
-              <w:t>m</w:t>
-            </w:r>
-            <w:r>
-              <w:rPr>
-                <w:rFonts w:ascii="Helvetica" w:hAnsi="Helvetica" w:cs="Helvetica"/>
-              </w:rPr>
-              <w:t xml:space="preserve"> (</w:t>
-            </w:r>
-            <w:r>
-              <w:rPr>
-                <w:rFonts w:ascii="Helvetica" w:hAnsi="Helvetica" w:cs="Helvetica"/>
-              </w:rPr>
-              <w:t>thêm, xóa, sửa)</w:t>
-            </w:r>
-          </w:p>
-          <w:p>
-            <w:pPr>
-              <w:rPr>
-                <w:rFonts w:ascii="Helvetica" w:hAnsi="Helvetica" w:cs="Helvetica"/>
-              </w:rPr>
-            </w:pPr>
-            <w:r>
-              <w:rPr>
-                <w:rFonts w:ascii="Helvetica" w:hAnsi="Helvetica" w:cs="Helvetica"/>
-              </w:rPr>
-              <w:t>+ xử lý form hóa đơn (thêm, xóa, sửa)</w:t>
+            <w:r>
+              <w:rPr>
+                <w:rFonts w:ascii="Helvetica" w:hAnsi="Helvetica" w:cs="Helvetica"/>
+              </w:rPr>
+              <w:t>/hóa đơn</w:t>
             </w:r>
           </w:p>
           <w:p>
@@ -1286,30 +1164,11 @@
               </w:rPr>
               <w:t xml:space="preserve"> form Trang chủ</w:t>
             </w:r>
-          </w:p>
-          <w:p>
-            <w:pPr>
-              <w:rPr>
-                <w:rFonts w:ascii="Helvetica" w:hAnsi="Helvetica" w:cs="Helvetica"/>
-              </w:rPr>
-            </w:pPr>
-            <w:r>
-              <w:rPr>
-                <w:rFonts w:ascii="Helvetica" w:hAnsi="Helvetica" w:cs="Helvetica"/>
-              </w:rPr>
-              <w:t xml:space="preserve">+ </w:t>
-            </w:r>
-            <w:r>
-              <w:rPr>
-                <w:rFonts w:ascii="Helvetica" w:hAnsi="Helvetica" w:cs="Helvetica"/>
-              </w:rPr>
-              <w:t>Thiết kế</w:t>
-            </w:r>
-            <w:r>
-              <w:rPr>
-                <w:rFonts w:ascii="Helvetica" w:hAnsi="Helvetica" w:cs="Helvetica"/>
-              </w:rPr>
-              <w:t xml:space="preserve"> form khách hàng</w:t>
+            <w:r>
+              <w:rPr>
+                <w:rFonts w:ascii="Helvetica" w:hAnsi="Helvetica" w:cs="Helvetica"/>
+              </w:rPr>
+              <w:t>, Khách hàng, Tài khoản</w:t>
             </w:r>
           </w:p>
           <w:p>
@@ -1330,30 +1189,30 @@
               </w:rPr>
               <w:t xml:space="preserve"> lí trang chủ</w:t>
             </w:r>
-          </w:p>
-          <w:p>
-            <w:pPr>
-              <w:rPr>
-                <w:rFonts w:ascii="Helvetica" w:hAnsi="Helvetica" w:cs="Helvetica"/>
-              </w:rPr>
-            </w:pPr>
-            <w:r>
-              <w:rPr>
-                <w:rFonts w:ascii="Helvetica" w:hAnsi="Helvetica" w:cs="Helvetica"/>
-              </w:rPr>
-              <w:t>+ xử</w:t>
-            </w:r>
-            <w:r>
-              <w:rPr>
-                <w:rFonts w:ascii="Helvetica" w:hAnsi="Helvetica" w:cs="Helvetica"/>
-              </w:rPr>
-              <w:t xml:space="preserve"> lí form khách hàng (</w:t>
-            </w:r>
-            <w:r>
-              <w:rPr>
-                <w:rFonts w:ascii="Helvetica" w:hAnsi="Helvetica" w:cs="Helvetica"/>
-              </w:rPr>
-              <w:t>thêm, xóa, sửa)</w:t>
+            <w:r>
+              <w:rPr>
+                <w:rFonts w:ascii="Helvetica" w:hAnsi="Helvetica" w:cs="Helvetica"/>
+              </w:rPr>
+              <w:t>, Khách hàng</w:t>
+            </w:r>
+            <w:r>
+              <w:rPr>
+                <w:rFonts w:ascii="Helvetica" w:hAnsi="Helvetica" w:cs="Helvetica"/>
+              </w:rPr>
+              <w:t>, Tài khoản</w:t>
+            </w:r>
+          </w:p>
+          <w:p>
+            <w:pPr>
+              <w:rPr>
+                <w:rFonts w:ascii="Helvetica" w:hAnsi="Helvetica" w:cs="Helvetica"/>
+              </w:rPr>
+            </w:pPr>
+            <w:r>
+              <w:rPr>
+                <w:rFonts w:ascii="Helvetica" w:hAnsi="Helvetica" w:cs="Helvetica"/>
+              </w:rPr>
+              <w:t>+ Vẽ mô hình Use Case</w:t>
             </w:r>
           </w:p>
           <w:p>
@@ -1367,38 +1226,6 @@
                 <w:rFonts w:ascii="Helvetica" w:hAnsi="Helvetica" w:cs="Helvetica"/>
               </w:rPr>
               <w:lastRenderedPageBreak/>
-              <w:t>+ xử lý đăng xuất tài khoản, lưu tài khoả</w:t>
-            </w:r>
-            <w:r>
-              <w:rPr>
-                <w:rFonts w:ascii="Helvetica" w:hAnsi="Helvetica" w:cs="Helvetica"/>
-              </w:rPr>
-              <w:t>n</w:t>
-            </w:r>
-          </w:p>
-          <w:p>
-            <w:pPr>
-              <w:rPr>
-                <w:rFonts w:ascii="Helvetica" w:hAnsi="Helvetica" w:cs="Helvetica"/>
-              </w:rPr>
-            </w:pPr>
-            <w:r>
-              <w:rPr>
-                <w:rFonts w:ascii="Helvetica" w:hAnsi="Helvetica" w:cs="Helvetica"/>
-              </w:rPr>
-              <w:t>+ Vẽ mô hình Use Case</w:t>
-            </w:r>
-          </w:p>
-          <w:p>
-            <w:pPr>
-              <w:rPr>
-                <w:rFonts w:ascii="Helvetica" w:hAnsi="Helvetica" w:cs="Helvetica"/>
-              </w:rPr>
-            </w:pPr>
-            <w:r>
-              <w:rPr>
-                <w:rFonts w:ascii="Helvetica" w:hAnsi="Helvetica" w:cs="Helvetica"/>
-              </w:rPr>
               <w:t>+ viết báo cáo</w:t>
             </w:r>
           </w:p>
@@ -1645,62 +1472,54 @@
               </w:rPr>
               <w:t>Thiết kế form nhân viên</w:t>
             </w:r>
-          </w:p>
-          <w:p>
-            <w:pPr>
-              <w:rPr>
-                <w:rFonts w:ascii="Helvetica" w:hAnsi="Helvetica" w:cs="Helvetica"/>
-              </w:rPr>
-            </w:pPr>
-            <w:r>
-              <w:rPr>
-                <w:rFonts w:ascii="Helvetica" w:hAnsi="Helvetica" w:cs="Helvetica"/>
-              </w:rPr>
-              <w:t xml:space="preserve">+ </w:t>
-            </w:r>
-            <w:r>
-              <w:rPr>
-                <w:rFonts w:ascii="Helvetica" w:hAnsi="Helvetica" w:cs="Helvetica"/>
-              </w:rPr>
-              <w:t>Thiết kế form đổi mật khẩu</w:t>
-            </w:r>
-          </w:p>
-          <w:p>
-            <w:pPr>
-              <w:rPr>
-                <w:rFonts w:ascii="Helvetica" w:hAnsi="Helvetica" w:cs="Helvetica"/>
-              </w:rPr>
-            </w:pPr>
-            <w:r>
-              <w:rPr>
-                <w:rFonts w:ascii="Helvetica" w:hAnsi="Helvetica" w:cs="Helvetica"/>
-              </w:rPr>
-              <w:t>+ xử lí đổi mật khẩu</w:t>
-            </w:r>
-          </w:p>
-          <w:p>
-            <w:pPr>
-              <w:rPr>
-                <w:rFonts w:ascii="Helvetica" w:hAnsi="Helvetica" w:cs="Helvetica"/>
-              </w:rPr>
-            </w:pPr>
-            <w:r>
-              <w:rPr>
-                <w:rFonts w:ascii="Helvetica" w:hAnsi="Helvetica" w:cs="Helvetica"/>
-              </w:rPr>
-              <w:t>+ xử</w:t>
-            </w:r>
-            <w:r>
-              <w:rPr>
-                <w:rFonts w:ascii="Helvetica" w:hAnsi="Helvetica" w:cs="Helvetica"/>
-              </w:rPr>
-              <w:t xml:space="preserve"> lí nhân viên</w:t>
-            </w:r>
-            <w:r>
-              <w:rPr>
-                <w:rFonts w:ascii="Helvetica" w:hAnsi="Helvetica" w:cs="Helvetica"/>
-              </w:rPr>
-              <w:t xml:space="preserve"> (thêm, xóa, sửa)</w:t>
+            <w:r>
+              <w:rPr>
+                <w:rFonts w:ascii="Helvetica" w:hAnsi="Helvetica" w:cs="Helvetica"/>
+              </w:rPr>
+              <w:t>, thông tin tài khoản</w:t>
+            </w:r>
+            <w:r>
+              <w:rPr>
+                <w:rFonts w:ascii="Helvetica" w:hAnsi="Helvetica" w:cs="Helvetica"/>
+              </w:rPr>
+              <w:t>, Nhập kho</w:t>
+            </w:r>
+          </w:p>
+          <w:p>
+            <w:pPr>
+              <w:rPr>
+                <w:rFonts w:ascii="Helvetica" w:hAnsi="Helvetica" w:cs="Helvetica"/>
+              </w:rPr>
+            </w:pPr>
+            <w:r>
+              <w:rPr>
+                <w:rFonts w:ascii="Helvetica" w:hAnsi="Helvetica" w:cs="Helvetica"/>
+              </w:rPr>
+              <w:t>+ xử lí</w:t>
+            </w:r>
+            <w:r>
+              <w:rPr>
+                <w:rFonts w:ascii="Helvetica" w:hAnsi="Helvetica" w:cs="Helvetica"/>
+              </w:rPr>
+              <w:t xml:space="preserve"> form</w:t>
+            </w:r>
+            <w:r>
+              <w:rPr>
+                <w:rFonts w:ascii="Helvetica" w:hAnsi="Helvetica" w:cs="Helvetica"/>
+              </w:rPr>
+              <w:t xml:space="preserve"> đổi mật khẩu</w:t>
+            </w:r>
+            <w:r>
+              <w:rPr>
+                <w:rFonts w:ascii="Helvetica" w:hAnsi="Helvetica" w:cs="Helvetica"/>
+              </w:rPr>
+              <w:t>, form nhân viên,</w:t>
+            </w:r>
+            <w:r>
+              <w:rPr>
+                <w:rFonts w:ascii="Helvetica" w:hAnsi="Helvetica" w:cs="Helvetica"/>
+              </w:rPr>
+              <w:t xml:space="preserve"> Nhập kho</w:t>
             </w:r>
           </w:p>
           <w:p>

</xml_diff>

<commit_message>
update team member of form
</commit_message>
<xml_diff>
--- a/Danh_gia_ca_nhan.docx
+++ b/Danh_gia_ca_nhan.docx
@@ -500,7 +500,13 @@
               <w:rPr>
                 <w:rFonts w:ascii="Helvetica" w:hAnsi="Helvetica" w:cs="Helvetica"/>
               </w:rPr>
-              <w:t>, đăng nhập.</w:t>
+              <w:t>, đăng nhậ</w:t>
+            </w:r>
+            <w:r>
+              <w:rPr>
+                <w:rFonts w:ascii="Helvetica" w:hAnsi="Helvetica" w:cs="Helvetica"/>
+              </w:rPr>
+              <w:t>p, trang chủ</w:t>
             </w:r>
             <w:bookmarkStart w:id="0" w:name="_GoBack"/>
             <w:bookmarkEnd w:id="0"/>
@@ -1162,13 +1168,13 @@
               <w:rPr>
                 <w:rFonts w:ascii="Helvetica" w:hAnsi="Helvetica" w:cs="Helvetica"/>
               </w:rPr>
-              <w:t xml:space="preserve"> form Trang chủ</w:t>
-            </w:r>
-            <w:r>
-              <w:rPr>
-                <w:rFonts w:ascii="Helvetica" w:hAnsi="Helvetica" w:cs="Helvetica"/>
-              </w:rPr>
-              <w:t>, Khách hàng, Tài khoản</w:t>
+              <w:t xml:space="preserve"> form</w:t>
+            </w:r>
+            <w:r>
+              <w:rPr>
+                <w:rFonts w:ascii="Helvetica" w:hAnsi="Helvetica" w:cs="Helvetica"/>
+              </w:rPr>
+              <w:t xml:space="preserve"> Khách hàng, Tài khoản</w:t>
             </w:r>
           </w:p>
           <w:p>

</xml_diff>